<commit_message>
work on partnerships and programming
</commit_message>
<xml_diff>
--- a/_site/modules/programming/docs/program_design_activity.docx
+++ b/_site/modules/programming/docs/program_design_activity.docx
@@ -35,7 +35,7 @@
                     <pic:cNvPicPr/>
                   </pic:nvPicPr>
                   <pic:blipFill>
-                    <a:blip r:embed="rId6">
+                    <a:blip r:embed="rId7">
                       <a:extLst>
                         <a:ext uri="{28A0092B-C50C-407E-A947-70E740481C1C}">
                           <a14:useLocalDpi xmlns:a14="http://schemas.microsoft.com/office/drawing/2010/main" val="0"/>
@@ -85,484 +85,1290 @@
       </w:pPr>
     </w:p>
     <w:p>
-      <w:pPr>
-        <w:pStyle w:val="NormalWeb"/>
-        <w:spacing w:before="0" w:beforeAutospacing="0" w:after="200" w:afterAutospacing="0"/>
-        <w:rPr>
-          <w:rFonts w:asciiTheme="minorHAnsi" w:hAnsiTheme="minorHAnsi" w:cstheme="minorHAnsi"/>
-        </w:rPr>
-      </w:pPr>
       <w:r>
-        <w:rPr>
-          <w:rFonts w:asciiTheme="minorHAnsi" w:hAnsiTheme="minorHAnsi" w:cstheme="minorHAnsi"/>
-          <w:color w:val="000000"/>
-          <w:sz w:val="22"/>
-          <w:szCs w:val="22"/>
-        </w:rPr>
-        <w:t xml:space="preserve">This module will walk you through the basic steps of designing a connected learning program. Each section will have at least one program design activity that will build on the previous activities. </w:t>
+        <w:t>Use the worksheet below to collect and revise your reflections from each section.</w:t>
       </w:r>
     </w:p>
+    <w:p/>
     <w:p>
       <w:pPr>
-        <w:pStyle w:val="NormalWeb"/>
-        <w:spacing w:before="0" w:beforeAutospacing="0" w:after="200" w:afterAutospacing="0"/>
         <w:rPr>
-          <w:rFonts w:asciiTheme="minorHAnsi" w:hAnsiTheme="minorHAnsi" w:cstheme="minorHAnsi"/>
-        </w:rPr>
-      </w:pPr>
-      <w:r>
-        <w:rPr>
-          <w:rFonts w:asciiTheme="minorHAnsi" w:hAnsiTheme="minorHAnsi" w:cstheme="minorHAnsi"/>
-          <w:color w:val="000000"/>
-          <w:sz w:val="22"/>
-          <w:szCs w:val="22"/>
-        </w:rPr>
-        <w:t>To start off, think about your current or past teen programs. What is working well? What could be better?</w:t>
-      </w:r>
-    </w:p>
-    <w:p>
-      <w:pPr>
-        <w:rPr>
-          <w:rFonts w:cstheme="minorHAnsi"/>
+          <w:rFonts w:ascii="Times New Roman" w:eastAsia="Times New Roman" w:hAnsi="Times New Roman" w:cs="Times New Roman"/>
         </w:rPr>
       </w:pPr>
     </w:p>
     <w:tbl>
       <w:tblPr>
-        <w:tblStyle w:val="TableGrid"/>
         <w:tblW w:w="0" w:type="auto"/>
+        <w:tblCellMar>
+          <w:top w:w="15" w:type="dxa"/>
+          <w:left w:w="15" w:type="dxa"/>
+          <w:bottom w:w="15" w:type="dxa"/>
+          <w:right w:w="15" w:type="dxa"/>
+        </w:tblCellMar>
         <w:tblLook w:val="04A0" w:firstRow="1" w:lastRow="0" w:firstColumn="1" w:lastColumn="0" w:noHBand="0" w:noVBand="1"/>
       </w:tblPr>
       <w:tblGrid>
-        <w:gridCol w:w="9350"/>
+        <w:gridCol w:w="6982"/>
+        <w:gridCol w:w="2358"/>
       </w:tblGrid>
       <w:tr>
         <w:tc>
           <w:tcPr>
-            <w:tcW w:w="9350" w:type="dxa"/>
+            <w:tcW w:w="0" w:type="auto"/>
+            <w:tcBorders>
+              <w:top w:val="single" w:sz="8" w:space="0" w:color="000000"/>
+              <w:left w:val="single" w:sz="8" w:space="0" w:color="000000"/>
+              <w:bottom w:val="single" w:sz="8" w:space="0" w:color="000000"/>
+              <w:right w:val="single" w:sz="8" w:space="0" w:color="000000"/>
+            </w:tcBorders>
+            <w:tcMar>
+              <w:top w:w="100" w:type="dxa"/>
+              <w:left w:w="100" w:type="dxa"/>
+              <w:bottom w:w="100" w:type="dxa"/>
+              <w:right w:w="100" w:type="dxa"/>
+            </w:tcMar>
+            <w:hideMark/>
           </w:tcPr>
           <w:p>
             <w:pPr>
               <w:rPr>
-                <w:rFonts w:eastAsia="Times New Roman" w:cstheme="minorHAnsi"/>
-                <w:b/>
-                <w:color w:val="000000"/>
-                <w:sz w:val="22"/>
-                <w:szCs w:val="22"/>
-              </w:rPr>
-            </w:pPr>
-            <w:r>
-              <w:rPr>
-                <w:rFonts w:eastAsia="Times New Roman" w:cstheme="minorHAnsi"/>
-                <w:b/>
-                <w:color w:val="000000"/>
-                <w:sz w:val="22"/>
-                <w:szCs w:val="22"/>
-              </w:rPr>
-              <w:t>OUTCOMES</w:t>
-            </w:r>
-          </w:p>
-          <w:p>
-            <w:pPr>
-              <w:rPr>
-                <w:rFonts w:cstheme="minorHAnsi"/>
-              </w:rPr>
-            </w:pPr>
-            <w:r>
-              <w:rPr>
-                <w:rFonts w:eastAsia="Times New Roman" w:cstheme="minorHAnsi"/>
-                <w:color w:val="000000"/>
-                <w:sz w:val="22"/>
-                <w:szCs w:val="22"/>
-              </w:rPr>
-              <w:t>What is the desired outcome</w:t>
-            </w:r>
-            <w:r>
-              <w:rPr>
-                <w:rFonts w:eastAsia="Times New Roman" w:cstheme="minorHAnsi"/>
-                <w:color w:val="000000"/>
-                <w:sz w:val="22"/>
-                <w:szCs w:val="22"/>
-              </w:rPr>
-              <w:t xml:space="preserve"> or outcomes</w:t>
-            </w:r>
-            <w:bookmarkStart w:id="0" w:name="_GoBack"/>
-            <w:bookmarkEnd w:id="0"/>
-            <w:r>
-              <w:rPr>
-                <w:rFonts w:eastAsia="Times New Roman" w:cstheme="minorHAnsi"/>
-                <w:color w:val="000000"/>
-                <w:sz w:val="22"/>
-                <w:szCs w:val="22"/>
-              </w:rPr>
-              <w:t xml:space="preserve"> of your program? Five years from now, when your participants look back at the experience, how will they say it helped them?</w:t>
-            </w:r>
-          </w:p>
-          <w:p>
-            <w:pPr>
-              <w:rPr>
-                <w:rFonts w:cstheme="minorHAnsi"/>
-              </w:rPr>
-            </w:pPr>
-          </w:p>
-          <w:p>
-            <w:pPr>
-              <w:rPr>
-                <w:rFonts w:cstheme="minorHAnsi"/>
-              </w:rPr>
-            </w:pPr>
-          </w:p>
-          <w:p>
-            <w:pPr>
-              <w:rPr>
-                <w:rFonts w:cstheme="minorHAnsi"/>
-              </w:rPr>
-            </w:pPr>
-          </w:p>
-          <w:p>
-            <w:pPr>
-              <w:rPr>
-                <w:rFonts w:cstheme="minorHAnsi"/>
-              </w:rPr>
-            </w:pPr>
-          </w:p>
-          <w:p>
-            <w:pPr>
-              <w:rPr>
-                <w:rFonts w:cstheme="minorHAnsi"/>
-              </w:rPr>
-            </w:pPr>
+                <w:rFonts w:ascii="Times New Roman" w:eastAsia="Times New Roman" w:hAnsi="Times New Roman" w:cs="Times New Roman"/>
+              </w:rPr>
+            </w:pPr>
+            <w:r>
+              <w:rPr>
+                <w:rFonts w:ascii="Arial" w:eastAsia="Times New Roman" w:hAnsi="Arial" w:cs="Arial"/>
+                <w:color w:val="000000"/>
+                <w:sz w:val="22"/>
+                <w:szCs w:val="22"/>
+              </w:rPr>
+              <w:t xml:space="preserve">What is the desired outcome of your program? Five years from now, when your participants look back at the experience, how will they say it helped them? </w:t>
+            </w:r>
           </w:p>
         </w:tc>
-      </w:tr>
-      <w:tr>
         <w:tc>
           <w:tcPr>
-            <w:tcW w:w="9350" w:type="dxa"/>
+            <w:tcW w:w="0" w:type="auto"/>
+            <w:tcBorders>
+              <w:top w:val="single" w:sz="8" w:space="0" w:color="000000"/>
+              <w:left w:val="single" w:sz="8" w:space="0" w:color="000000"/>
+              <w:bottom w:val="single" w:sz="8" w:space="0" w:color="000000"/>
+              <w:right w:val="single" w:sz="8" w:space="0" w:color="000000"/>
+            </w:tcBorders>
+            <w:tcMar>
+              <w:top w:w="100" w:type="dxa"/>
+              <w:left w:w="100" w:type="dxa"/>
+              <w:bottom w:w="100" w:type="dxa"/>
+              <w:right w:w="100" w:type="dxa"/>
+            </w:tcMar>
+            <w:hideMark/>
           </w:tcPr>
           <w:p>
             <w:pPr>
               <w:rPr>
-                <w:rFonts w:cstheme="minorHAnsi"/>
-              </w:rPr>
-            </w:pPr>
-            <w:r>
-              <w:rPr>
-                <w:rFonts w:cstheme="minorHAnsi"/>
-                <w:color w:val="000000"/>
-                <w:sz w:val="22"/>
-                <w:szCs w:val="22"/>
-              </w:rPr>
-              <w:t xml:space="preserve">What </w:t>
-            </w:r>
-            <w:r>
-              <w:rPr>
-                <w:rFonts w:cstheme="minorHAnsi"/>
+                <w:rFonts w:ascii="Times New Roman" w:eastAsia="Times New Roman" w:hAnsi="Times New Roman" w:cs="Times New Roman"/>
+              </w:rPr>
+            </w:pPr>
+            <w:r>
+              <w:rPr>
+                <w:rFonts w:ascii="Arial" w:eastAsia="Times New Roman" w:hAnsi="Arial" w:cs="Arial"/>
                 <w:b/>
-                <w:color w:val="000000"/>
-                <w:sz w:val="22"/>
-                <w:szCs w:val="22"/>
-              </w:rPr>
-              <w:t>indicators</w:t>
-            </w:r>
-            <w:r>
-              <w:rPr>
-                <w:rFonts w:cstheme="minorHAnsi"/>
-                <w:color w:val="000000"/>
-                <w:sz w:val="22"/>
-                <w:szCs w:val="22"/>
-              </w:rPr>
-              <w:t xml:space="preserve"> are measured to find out if the program is successfully leading to the desired outcomes? </w:t>
-            </w:r>
-          </w:p>
-          <w:p>
-            <w:pPr>
-              <w:rPr>
-                <w:rFonts w:cstheme="minorHAnsi"/>
-              </w:rPr>
-            </w:pPr>
-          </w:p>
-          <w:p>
-            <w:pPr>
-              <w:rPr>
-                <w:rFonts w:cstheme="minorHAnsi"/>
-              </w:rPr>
-            </w:pPr>
-          </w:p>
-          <w:p>
-            <w:pPr>
-              <w:rPr>
-                <w:rFonts w:cstheme="minorHAnsi"/>
-              </w:rPr>
-            </w:pPr>
-          </w:p>
-          <w:p>
-            <w:pPr>
-              <w:rPr>
-                <w:rFonts w:cstheme="minorHAnsi"/>
-              </w:rPr>
-            </w:pPr>
-          </w:p>
-          <w:p>
-            <w:pPr>
-              <w:rPr>
-                <w:rFonts w:cstheme="minorHAnsi"/>
-              </w:rPr>
-            </w:pPr>
-          </w:p>
-          <w:p>
-            <w:pPr>
-              <w:rPr>
-                <w:rFonts w:cstheme="minorHAnsi"/>
-              </w:rPr>
-            </w:pPr>
-          </w:p>
-        </w:tc>
-      </w:tr>
-      <w:tr>
-        <w:tc>
-          <w:tcPr>
-            <w:tcW w:w="9350" w:type="dxa"/>
-          </w:tcPr>
-          <w:p>
-            <w:pPr>
-              <w:rPr>
-                <w:rFonts w:cstheme="minorHAnsi"/>
-              </w:rPr>
-            </w:pPr>
-            <w:r>
-              <w:rPr>
-                <w:rFonts w:cstheme="minorHAnsi"/>
-                <w:color w:val="000000"/>
-                <w:sz w:val="22"/>
-                <w:szCs w:val="22"/>
-              </w:rPr>
-              <w:t>What</w:t>
-            </w:r>
-            <w:r>
-              <w:rPr>
-                <w:rFonts w:cstheme="minorHAnsi"/>
-                <w:color w:val="000000"/>
-                <w:sz w:val="22"/>
-                <w:szCs w:val="22"/>
-              </w:rPr>
-              <w:t xml:space="preserve"> </w:t>
-            </w:r>
-            <w:r>
-              <w:rPr>
-                <w:rFonts w:cstheme="minorHAnsi"/>
-                <w:b/>
-                <w:color w:val="000000"/>
-                <w:sz w:val="22"/>
-                <w:szCs w:val="22"/>
-              </w:rPr>
-              <w:t>activities</w:t>
-            </w:r>
-            <w:r>
-              <w:rPr>
-                <w:rFonts w:cstheme="minorHAnsi"/>
-                <w:color w:val="000000"/>
-                <w:sz w:val="22"/>
-                <w:szCs w:val="22"/>
-              </w:rPr>
-              <w:t xml:space="preserve"> are conducted that will lead to something measurable? </w:t>
-            </w:r>
-          </w:p>
-          <w:p>
-            <w:pPr>
-              <w:rPr>
-                <w:rFonts w:cstheme="minorHAnsi"/>
-                <w:color w:val="000000"/>
-                <w:sz w:val="22"/>
-                <w:szCs w:val="22"/>
-              </w:rPr>
-            </w:pPr>
-          </w:p>
-          <w:p>
-            <w:pPr>
-              <w:rPr>
-                <w:rFonts w:cstheme="minorHAnsi"/>
-                <w:color w:val="000000"/>
-                <w:sz w:val="22"/>
-                <w:szCs w:val="22"/>
-              </w:rPr>
-            </w:pPr>
-          </w:p>
-          <w:p>
-            <w:pPr>
-              <w:rPr>
-                <w:rFonts w:cstheme="minorHAnsi"/>
-                <w:color w:val="000000"/>
-                <w:sz w:val="22"/>
-                <w:szCs w:val="22"/>
-              </w:rPr>
-            </w:pPr>
-          </w:p>
-          <w:p>
-            <w:pPr>
-              <w:rPr>
-                <w:rFonts w:cstheme="minorHAnsi"/>
-                <w:color w:val="000000"/>
-                <w:sz w:val="22"/>
-                <w:szCs w:val="22"/>
-              </w:rPr>
-            </w:pPr>
-          </w:p>
-          <w:p>
-            <w:pPr>
-              <w:rPr>
-                <w:rFonts w:cstheme="minorHAnsi"/>
-                <w:color w:val="000000"/>
-                <w:sz w:val="22"/>
-                <w:szCs w:val="22"/>
-              </w:rPr>
-            </w:pPr>
-          </w:p>
-          <w:p>
-            <w:pPr>
-              <w:rPr>
-                <w:rFonts w:cstheme="minorHAnsi"/>
-              </w:rPr>
-            </w:pPr>
-          </w:p>
-        </w:tc>
-      </w:tr>
-      <w:tr>
-        <w:tc>
-          <w:tcPr>
-            <w:tcW w:w="9350" w:type="dxa"/>
-          </w:tcPr>
-          <w:p>
-            <w:pPr>
-              <w:rPr>
-                <w:rFonts w:cstheme="minorHAnsi"/>
-                <w:color w:val="000000"/>
-                <w:sz w:val="22"/>
-                <w:szCs w:val="22"/>
-              </w:rPr>
-            </w:pPr>
-            <w:r>
-              <w:rPr>
-                <w:rFonts w:cstheme="minorHAnsi"/>
-                <w:color w:val="000000"/>
-                <w:sz w:val="22"/>
-                <w:szCs w:val="22"/>
-              </w:rPr>
-              <w:t xml:space="preserve">Create a graphic visualization of your theory of change. </w:t>
-            </w:r>
-          </w:p>
-          <w:p>
-            <w:pPr>
-              <w:rPr>
-                <w:rFonts w:cstheme="minorHAnsi"/>
-                <w:color w:val="000000"/>
-                <w:sz w:val="22"/>
-                <w:szCs w:val="22"/>
-              </w:rPr>
-            </w:pPr>
-          </w:p>
-          <w:p>
-            <w:pPr>
-              <w:rPr>
-                <w:rFonts w:cstheme="minorHAnsi"/>
-                <w:color w:val="000000"/>
-                <w:sz w:val="22"/>
-                <w:szCs w:val="22"/>
-              </w:rPr>
-            </w:pPr>
-          </w:p>
-          <w:p>
-            <w:pPr>
-              <w:rPr>
-                <w:rFonts w:cstheme="minorHAnsi"/>
-                <w:color w:val="000000"/>
-                <w:sz w:val="22"/>
-                <w:szCs w:val="22"/>
-              </w:rPr>
-            </w:pPr>
-          </w:p>
-          <w:p>
-            <w:pPr>
-              <w:rPr>
-                <w:rFonts w:cstheme="minorHAnsi"/>
-                <w:color w:val="000000"/>
-                <w:sz w:val="22"/>
-                <w:szCs w:val="22"/>
-              </w:rPr>
-            </w:pPr>
-          </w:p>
-          <w:p>
-            <w:pPr>
-              <w:rPr>
-                <w:rFonts w:cstheme="minorHAnsi"/>
-                <w:color w:val="000000"/>
-                <w:sz w:val="22"/>
-                <w:szCs w:val="22"/>
-              </w:rPr>
-            </w:pPr>
-          </w:p>
-          <w:p>
-            <w:pPr>
-              <w:rPr>
-                <w:rFonts w:cstheme="minorHAnsi"/>
-                <w:color w:val="000000"/>
-                <w:sz w:val="22"/>
-                <w:szCs w:val="22"/>
-              </w:rPr>
-            </w:pPr>
-          </w:p>
-          <w:p>
-            <w:pPr>
-              <w:rPr>
-                <w:rFonts w:cstheme="minorHAnsi"/>
-                <w:color w:val="000000"/>
-                <w:sz w:val="22"/>
-                <w:szCs w:val="22"/>
-              </w:rPr>
-            </w:pPr>
-          </w:p>
-          <w:p>
-            <w:pPr>
-              <w:rPr>
-                <w:rFonts w:cstheme="minorHAnsi"/>
-                <w:color w:val="000000"/>
-                <w:sz w:val="22"/>
-                <w:szCs w:val="22"/>
-              </w:rPr>
-            </w:pPr>
-          </w:p>
-          <w:p>
-            <w:pPr>
-              <w:rPr>
-                <w:rFonts w:cstheme="minorHAnsi"/>
-                <w:color w:val="000000"/>
-                <w:sz w:val="22"/>
-                <w:szCs w:val="22"/>
-              </w:rPr>
-            </w:pPr>
-          </w:p>
-          <w:p>
-            <w:pPr>
-              <w:rPr>
-                <w:rFonts w:cstheme="minorHAnsi"/>
-                <w:color w:val="000000"/>
-                <w:sz w:val="22"/>
-                <w:szCs w:val="22"/>
-              </w:rPr>
-            </w:pPr>
+                <w:bCs/>
+                <w:color w:val="000000"/>
+                <w:sz w:val="22"/>
+                <w:szCs w:val="22"/>
+              </w:rPr>
+              <w:t xml:space="preserve">Outcome Categories: </w:t>
+            </w:r>
+          </w:p>
+          <w:p>
+            <w:pPr>
+              <w:numPr>
+                <w:ilvl w:val="0"/>
+                <w:numId w:val="1"/>
+              </w:numPr>
+              <w:textAlignment w:val="baseline"/>
+              <w:rPr>
+                <w:rFonts w:ascii="Arial" w:eastAsia="Times New Roman" w:hAnsi="Arial" w:cs="Arial"/>
+                <w:color w:val="000000"/>
+                <w:sz w:val="22"/>
+                <w:szCs w:val="22"/>
+              </w:rPr>
+            </w:pPr>
+            <w:r>
+              <w:rPr>
+                <w:rFonts w:ascii="Arial" w:eastAsia="Times New Roman" w:hAnsi="Arial" w:cs="Arial"/>
+                <w:color w:val="000000"/>
+                <w:sz w:val="22"/>
+                <w:szCs w:val="22"/>
+              </w:rPr>
+              <w:t>Community</w:t>
+            </w:r>
+          </w:p>
+          <w:p>
+            <w:pPr>
+              <w:numPr>
+                <w:ilvl w:val="0"/>
+                <w:numId w:val="1"/>
+              </w:numPr>
+              <w:textAlignment w:val="baseline"/>
+              <w:rPr>
+                <w:rFonts w:ascii="Arial" w:eastAsia="Times New Roman" w:hAnsi="Arial" w:cs="Arial"/>
+                <w:color w:val="000000"/>
+                <w:sz w:val="22"/>
+                <w:szCs w:val="22"/>
+              </w:rPr>
+            </w:pPr>
+            <w:r>
+              <w:rPr>
+                <w:rFonts w:ascii="Arial" w:eastAsia="Times New Roman" w:hAnsi="Arial" w:cs="Arial"/>
+                <w:color w:val="000000"/>
+                <w:sz w:val="22"/>
+                <w:szCs w:val="22"/>
+              </w:rPr>
+              <w:t>Creativity</w:t>
+            </w:r>
+          </w:p>
+          <w:p>
+            <w:pPr>
+              <w:numPr>
+                <w:ilvl w:val="0"/>
+                <w:numId w:val="1"/>
+              </w:numPr>
+              <w:textAlignment w:val="baseline"/>
+              <w:rPr>
+                <w:rFonts w:ascii="Arial" w:eastAsia="Times New Roman" w:hAnsi="Arial" w:cs="Arial"/>
+                <w:color w:val="000000"/>
+                <w:sz w:val="22"/>
+                <w:szCs w:val="22"/>
+              </w:rPr>
+            </w:pPr>
+            <w:r>
+              <w:rPr>
+                <w:rFonts w:ascii="Arial" w:eastAsia="Times New Roman" w:hAnsi="Arial" w:cs="Arial"/>
+                <w:color w:val="000000"/>
+                <w:sz w:val="22"/>
+                <w:szCs w:val="22"/>
+              </w:rPr>
+              <w:t>Digital Citizenship</w:t>
+            </w:r>
+          </w:p>
+          <w:p>
+            <w:pPr>
+              <w:numPr>
+                <w:ilvl w:val="0"/>
+                <w:numId w:val="1"/>
+              </w:numPr>
+              <w:textAlignment w:val="baseline"/>
+              <w:rPr>
+                <w:rFonts w:ascii="Arial" w:eastAsia="Times New Roman" w:hAnsi="Arial" w:cs="Arial"/>
+                <w:color w:val="000000"/>
+                <w:sz w:val="22"/>
+                <w:szCs w:val="22"/>
+              </w:rPr>
+            </w:pPr>
+            <w:r>
+              <w:rPr>
+                <w:rFonts w:ascii="Arial" w:eastAsia="Times New Roman" w:hAnsi="Arial" w:cs="Arial"/>
+                <w:color w:val="000000"/>
+                <w:sz w:val="22"/>
+                <w:szCs w:val="22"/>
+              </w:rPr>
+              <w:t xml:space="preserve">Learning </w:t>
+            </w:r>
+          </w:p>
+          <w:p>
+            <w:pPr>
+              <w:numPr>
+                <w:ilvl w:val="0"/>
+                <w:numId w:val="1"/>
+              </w:numPr>
+              <w:textAlignment w:val="baseline"/>
+              <w:rPr>
+                <w:rFonts w:ascii="Arial" w:eastAsia="Times New Roman" w:hAnsi="Arial" w:cs="Arial"/>
+                <w:color w:val="000000"/>
+                <w:sz w:val="22"/>
+                <w:szCs w:val="22"/>
+              </w:rPr>
+            </w:pPr>
+            <w:r>
+              <w:rPr>
+                <w:rFonts w:ascii="Arial" w:eastAsia="Times New Roman" w:hAnsi="Arial" w:cs="Arial"/>
+                <w:color w:val="000000"/>
+                <w:sz w:val="22"/>
+                <w:szCs w:val="22"/>
+              </w:rPr>
+              <w:t>Literacies</w:t>
+            </w:r>
+          </w:p>
+          <w:p>
+            <w:pPr>
+              <w:numPr>
+                <w:ilvl w:val="0"/>
+                <w:numId w:val="1"/>
+              </w:numPr>
+              <w:textAlignment w:val="baseline"/>
+              <w:rPr>
+                <w:rFonts w:ascii="Arial" w:eastAsia="Times New Roman" w:hAnsi="Arial" w:cs="Arial"/>
+                <w:color w:val="000000"/>
+                <w:sz w:val="22"/>
+                <w:szCs w:val="22"/>
+              </w:rPr>
+            </w:pPr>
+            <w:r>
+              <w:rPr>
+                <w:rFonts w:ascii="Arial" w:eastAsia="Times New Roman" w:hAnsi="Arial" w:cs="Arial"/>
+                <w:color w:val="000000"/>
+                <w:sz w:val="22"/>
+                <w:szCs w:val="22"/>
+              </w:rPr>
+              <w:t>__________</w:t>
+            </w:r>
+          </w:p>
+          <w:p>
+            <w:pPr>
+              <w:numPr>
+                <w:ilvl w:val="0"/>
+                <w:numId w:val="1"/>
+              </w:numPr>
+              <w:textAlignment w:val="baseline"/>
+              <w:rPr>
+                <w:rFonts w:ascii="Arial" w:eastAsia="Times New Roman" w:hAnsi="Arial" w:cs="Arial"/>
+                <w:color w:val="000000"/>
+                <w:sz w:val="22"/>
+                <w:szCs w:val="22"/>
+              </w:rPr>
+            </w:pPr>
+            <w:r>
+              <w:rPr>
+                <w:rFonts w:ascii="Arial" w:eastAsia="Times New Roman" w:hAnsi="Arial" w:cs="Arial"/>
+                <w:color w:val="000000"/>
+                <w:sz w:val="22"/>
+                <w:szCs w:val="22"/>
+              </w:rPr>
+              <w:t>__________</w:t>
+            </w:r>
+          </w:p>
+          <w:p>
+            <w:pPr>
+              <w:numPr>
+                <w:ilvl w:val="0"/>
+                <w:numId w:val="1"/>
+              </w:numPr>
+              <w:textAlignment w:val="baseline"/>
+              <w:rPr>
+                <w:rFonts w:ascii="Arial" w:eastAsia="Times New Roman" w:hAnsi="Arial" w:cs="Arial"/>
+                <w:color w:val="000000"/>
+                <w:sz w:val="22"/>
+                <w:szCs w:val="22"/>
+              </w:rPr>
+            </w:pPr>
+            <w:r>
+              <w:rPr>
+                <w:rFonts w:ascii="Arial" w:eastAsia="Times New Roman" w:hAnsi="Arial" w:cs="Arial"/>
+                <w:color w:val="000000"/>
+                <w:sz w:val="22"/>
+                <w:szCs w:val="22"/>
+              </w:rPr>
+              <w:t>__________</w:t>
+            </w:r>
           </w:p>
         </w:tc>
       </w:tr>
     </w:tbl>
     <w:p>
       <w:pPr>
+        <w:spacing w:after="240"/>
         <w:rPr>
-          <w:rFonts w:cstheme="minorHAnsi"/>
+          <w:rFonts w:ascii="Times New Roman" w:eastAsia="Times New Roman" w:hAnsi="Times New Roman" w:cs="Times New Roman"/>
         </w:rPr>
       </w:pPr>
     </w:p>
+    <w:tbl>
+      <w:tblPr>
+        <w:tblW w:w="9360" w:type="dxa"/>
+        <w:tblCellMar>
+          <w:top w:w="15" w:type="dxa"/>
+          <w:left w:w="15" w:type="dxa"/>
+          <w:bottom w:w="15" w:type="dxa"/>
+          <w:right w:w="15" w:type="dxa"/>
+        </w:tblCellMar>
+        <w:tblLook w:val="04A0" w:firstRow="1" w:lastRow="0" w:firstColumn="1" w:lastColumn="0" w:noHBand="0" w:noVBand="1"/>
+      </w:tblPr>
+      <w:tblGrid>
+        <w:gridCol w:w="9360"/>
+      </w:tblGrid>
+      <w:tr>
+        <w:tc>
+          <w:tcPr>
+            <w:tcW w:w="0" w:type="auto"/>
+            <w:tcBorders>
+              <w:top w:val="single" w:sz="8" w:space="0" w:color="000000"/>
+              <w:left w:val="single" w:sz="8" w:space="0" w:color="000000"/>
+              <w:bottom w:val="single" w:sz="8" w:space="0" w:color="000000"/>
+              <w:right w:val="single" w:sz="8" w:space="0" w:color="000000"/>
+            </w:tcBorders>
+            <w:tcMar>
+              <w:top w:w="100" w:type="dxa"/>
+              <w:left w:w="100" w:type="dxa"/>
+              <w:bottom w:w="100" w:type="dxa"/>
+              <w:right w:w="100" w:type="dxa"/>
+            </w:tcMar>
+            <w:hideMark/>
+          </w:tcPr>
+          <w:p>
+            <w:pPr>
+              <w:rPr>
+                <w:rFonts w:ascii="Times New Roman" w:eastAsia="Times New Roman" w:hAnsi="Times New Roman" w:cs="Times New Roman"/>
+              </w:rPr>
+            </w:pPr>
+            <w:r>
+              <w:rPr>
+                <w:rFonts w:ascii="Arial" w:eastAsia="Times New Roman" w:hAnsi="Arial" w:cs="Arial"/>
+                <w:color w:val="000000"/>
+                <w:sz w:val="22"/>
+                <w:szCs w:val="22"/>
+              </w:rPr>
+              <w:t xml:space="preserve">What participants do you want or expect to have? What considerations do you need to think about to create a great experience for them? </w:t>
+            </w:r>
+          </w:p>
+          <w:p>
+            <w:pPr>
+              <w:spacing w:after="240"/>
+              <w:rPr>
+                <w:rFonts w:ascii="Times New Roman" w:eastAsia="Times New Roman" w:hAnsi="Times New Roman" w:cs="Times New Roman"/>
+              </w:rPr>
+            </w:pPr>
+            <w:r>
+              <w:rPr>
+                <w:rFonts w:ascii="Times New Roman" w:eastAsia="Times New Roman" w:hAnsi="Times New Roman" w:cs="Times New Roman"/>
+              </w:rPr>
+              <w:br/>
+            </w:r>
+            <w:r>
+              <w:rPr>
+                <w:rFonts w:ascii="Times New Roman" w:eastAsia="Times New Roman" w:hAnsi="Times New Roman" w:cs="Times New Roman"/>
+              </w:rPr>
+              <w:br/>
+            </w:r>
+            <w:r>
+              <w:rPr>
+                <w:rFonts w:ascii="Times New Roman" w:eastAsia="Times New Roman" w:hAnsi="Times New Roman" w:cs="Times New Roman"/>
+              </w:rPr>
+              <w:br/>
+            </w:r>
+            <w:r>
+              <w:rPr>
+                <w:rFonts w:ascii="Times New Roman" w:eastAsia="Times New Roman" w:hAnsi="Times New Roman" w:cs="Times New Roman"/>
+              </w:rPr>
+              <w:br/>
+            </w:r>
+            <w:r>
+              <w:rPr>
+                <w:rFonts w:ascii="Times New Roman" w:eastAsia="Times New Roman" w:hAnsi="Times New Roman" w:cs="Times New Roman"/>
+              </w:rPr>
+              <w:br/>
+            </w:r>
+          </w:p>
+        </w:tc>
+      </w:tr>
+    </w:tbl>
+    <w:p>
+      <w:pPr>
+        <w:rPr>
+          <w:rFonts w:ascii="Times New Roman" w:eastAsia="Times New Roman" w:hAnsi="Times New Roman" w:cs="Times New Roman"/>
+        </w:rPr>
+      </w:pPr>
+    </w:p>
+    <w:tbl>
+      <w:tblPr>
+        <w:tblW w:w="9360" w:type="dxa"/>
+        <w:tblCellMar>
+          <w:top w:w="15" w:type="dxa"/>
+          <w:left w:w="15" w:type="dxa"/>
+          <w:bottom w:w="15" w:type="dxa"/>
+          <w:right w:w="15" w:type="dxa"/>
+        </w:tblCellMar>
+        <w:tblLook w:val="04A0" w:firstRow="1" w:lastRow="0" w:firstColumn="1" w:lastColumn="0" w:noHBand="0" w:noVBand="1"/>
+      </w:tblPr>
+      <w:tblGrid>
+        <w:gridCol w:w="9360"/>
+      </w:tblGrid>
+      <w:tr>
+        <w:tc>
+          <w:tcPr>
+            <w:tcW w:w="0" w:type="auto"/>
+            <w:tcBorders>
+              <w:top w:val="single" w:sz="8" w:space="0" w:color="000000"/>
+              <w:left w:val="single" w:sz="8" w:space="0" w:color="000000"/>
+              <w:bottom w:val="single" w:sz="8" w:space="0" w:color="000000"/>
+              <w:right w:val="single" w:sz="8" w:space="0" w:color="000000"/>
+            </w:tcBorders>
+            <w:tcMar>
+              <w:top w:w="100" w:type="dxa"/>
+              <w:left w:w="100" w:type="dxa"/>
+              <w:bottom w:w="100" w:type="dxa"/>
+              <w:right w:w="100" w:type="dxa"/>
+            </w:tcMar>
+            <w:hideMark/>
+          </w:tcPr>
+          <w:p>
+            <w:pPr>
+              <w:rPr>
+                <w:rFonts w:ascii="Times New Roman" w:eastAsia="Times New Roman" w:hAnsi="Times New Roman" w:cs="Times New Roman"/>
+              </w:rPr>
+            </w:pPr>
+            <w:r>
+              <w:rPr>
+                <w:rFonts w:ascii="Arial" w:eastAsia="Times New Roman" w:hAnsi="Arial" w:cs="Arial"/>
+                <w:color w:val="000000"/>
+                <w:sz w:val="22"/>
+                <w:szCs w:val="22"/>
+              </w:rPr>
+              <w:t xml:space="preserve">Thinking about your desired outcomes and your participants, start to create a theory of change for your program: </w:t>
+            </w:r>
+          </w:p>
+          <w:p>
+            <w:pPr>
+              <w:spacing w:after="240"/>
+              <w:rPr>
+                <w:rFonts w:ascii="Times New Roman" w:eastAsia="Times New Roman" w:hAnsi="Times New Roman" w:cs="Times New Roman"/>
+              </w:rPr>
+            </w:pPr>
+            <w:r>
+              <w:rPr>
+                <w:rFonts w:ascii="Times New Roman" w:eastAsia="Times New Roman" w:hAnsi="Times New Roman" w:cs="Times New Roman"/>
+              </w:rPr>
+              <w:br/>
+            </w:r>
+            <w:r>
+              <w:rPr>
+                <w:rFonts w:ascii="Times New Roman" w:eastAsia="Times New Roman" w:hAnsi="Times New Roman" w:cs="Times New Roman"/>
+              </w:rPr>
+              <w:br/>
+            </w:r>
+            <w:r>
+              <w:rPr>
+                <w:rFonts w:ascii="Times New Roman" w:eastAsia="Times New Roman" w:hAnsi="Times New Roman" w:cs="Times New Roman"/>
+              </w:rPr>
+              <w:br/>
+            </w:r>
+            <w:r>
+              <w:rPr>
+                <w:rFonts w:ascii="Times New Roman" w:eastAsia="Times New Roman" w:hAnsi="Times New Roman" w:cs="Times New Roman"/>
+              </w:rPr>
+              <w:br/>
+            </w:r>
+          </w:p>
+        </w:tc>
+      </w:tr>
+    </w:tbl>
+    <w:p>
+      <w:pPr>
+        <w:rPr>
+          <w:rFonts w:ascii="Times New Roman" w:eastAsia="Times New Roman" w:hAnsi="Times New Roman" w:cs="Times New Roman"/>
+        </w:rPr>
+      </w:pPr>
+    </w:p>
+    <w:tbl>
+      <w:tblPr>
+        <w:tblW w:w="9360" w:type="dxa"/>
+        <w:tblCellMar>
+          <w:top w:w="15" w:type="dxa"/>
+          <w:left w:w="15" w:type="dxa"/>
+          <w:bottom w:w="15" w:type="dxa"/>
+          <w:right w:w="15" w:type="dxa"/>
+        </w:tblCellMar>
+        <w:tblLook w:val="04A0" w:firstRow="1" w:lastRow="0" w:firstColumn="1" w:lastColumn="0" w:noHBand="0" w:noVBand="1"/>
+      </w:tblPr>
+      <w:tblGrid>
+        <w:gridCol w:w="5464"/>
+        <w:gridCol w:w="3896"/>
+      </w:tblGrid>
+      <w:tr>
+        <w:tc>
+          <w:tcPr>
+            <w:tcW w:w="0" w:type="auto"/>
+            <w:tcBorders>
+              <w:top w:val="single" w:sz="8" w:space="0" w:color="000000"/>
+              <w:left w:val="single" w:sz="8" w:space="0" w:color="000000"/>
+              <w:bottom w:val="single" w:sz="8" w:space="0" w:color="000000"/>
+              <w:right w:val="single" w:sz="8" w:space="0" w:color="000000"/>
+            </w:tcBorders>
+            <w:tcMar>
+              <w:top w:w="100" w:type="dxa"/>
+              <w:left w:w="100" w:type="dxa"/>
+              <w:bottom w:w="100" w:type="dxa"/>
+              <w:right w:w="100" w:type="dxa"/>
+            </w:tcMar>
+            <w:hideMark/>
+          </w:tcPr>
+          <w:p>
+            <w:pPr>
+              <w:rPr>
+                <w:rFonts w:ascii="Times New Roman" w:eastAsia="Times New Roman" w:hAnsi="Times New Roman" w:cs="Times New Roman"/>
+              </w:rPr>
+            </w:pPr>
+            <w:r>
+              <w:rPr>
+                <w:rFonts w:ascii="Arial" w:eastAsia="Times New Roman" w:hAnsi="Arial" w:cs="Arial"/>
+                <w:color w:val="000000"/>
+                <w:sz w:val="22"/>
+                <w:szCs w:val="22"/>
+              </w:rPr>
+              <w:t>Describe the format of your program.</w:t>
+            </w:r>
+          </w:p>
+          <w:p>
+            <w:pPr>
+              <w:rPr>
+                <w:rFonts w:ascii="Times New Roman" w:eastAsia="Times New Roman" w:hAnsi="Times New Roman" w:cs="Times New Roman"/>
+              </w:rPr>
+            </w:pPr>
+          </w:p>
+        </w:tc>
+        <w:tc>
+          <w:tcPr>
+            <w:tcW w:w="0" w:type="auto"/>
+            <w:tcBorders>
+              <w:top w:val="single" w:sz="8" w:space="0" w:color="000000"/>
+              <w:left w:val="single" w:sz="8" w:space="0" w:color="000000"/>
+              <w:bottom w:val="single" w:sz="8" w:space="0" w:color="000000"/>
+              <w:right w:val="single" w:sz="8" w:space="0" w:color="000000"/>
+            </w:tcBorders>
+            <w:tcMar>
+              <w:top w:w="100" w:type="dxa"/>
+              <w:left w:w="100" w:type="dxa"/>
+              <w:bottom w:w="100" w:type="dxa"/>
+              <w:right w:w="100" w:type="dxa"/>
+            </w:tcMar>
+            <w:hideMark/>
+          </w:tcPr>
+          <w:p>
+            <w:pPr>
+              <w:rPr>
+                <w:rFonts w:ascii="Times New Roman" w:eastAsia="Times New Roman" w:hAnsi="Times New Roman" w:cs="Times New Roman"/>
+              </w:rPr>
+            </w:pPr>
+            <w:r>
+              <w:rPr>
+                <w:rFonts w:ascii="Arial" w:eastAsia="Times New Roman" w:hAnsi="Arial" w:cs="Arial"/>
+                <w:color w:val="000000"/>
+                <w:sz w:val="22"/>
+                <w:szCs w:val="22"/>
+              </w:rPr>
+              <w:t xml:space="preserve">Select all that apply: </w:t>
+            </w:r>
+          </w:p>
+          <w:p>
+            <w:pPr>
+              <w:numPr>
+                <w:ilvl w:val="0"/>
+                <w:numId w:val="2"/>
+              </w:numPr>
+              <w:textAlignment w:val="baseline"/>
+              <w:rPr>
+                <w:rFonts w:ascii="Arial" w:eastAsia="Times New Roman" w:hAnsi="Arial" w:cs="Arial"/>
+                <w:color w:val="000000"/>
+                <w:sz w:val="22"/>
+                <w:szCs w:val="22"/>
+              </w:rPr>
+            </w:pPr>
+            <w:r>
+              <w:rPr>
+                <w:rFonts w:ascii="Arial" w:eastAsia="Times New Roman" w:hAnsi="Arial" w:cs="Arial"/>
+                <w:color w:val="000000"/>
+                <w:sz w:val="22"/>
+                <w:szCs w:val="22"/>
+              </w:rPr>
+              <w:t>One-off</w:t>
+            </w:r>
+          </w:p>
+          <w:p>
+            <w:pPr>
+              <w:numPr>
+                <w:ilvl w:val="0"/>
+                <w:numId w:val="2"/>
+              </w:numPr>
+              <w:textAlignment w:val="baseline"/>
+              <w:rPr>
+                <w:rFonts w:ascii="Arial" w:eastAsia="Times New Roman" w:hAnsi="Arial" w:cs="Arial"/>
+                <w:color w:val="000000"/>
+                <w:sz w:val="22"/>
+                <w:szCs w:val="22"/>
+              </w:rPr>
+            </w:pPr>
+            <w:r>
+              <w:rPr>
+                <w:rFonts w:ascii="Arial" w:eastAsia="Times New Roman" w:hAnsi="Arial" w:cs="Arial"/>
+                <w:color w:val="000000"/>
+                <w:sz w:val="22"/>
+                <w:szCs w:val="22"/>
+              </w:rPr>
+              <w:t>Series</w:t>
+            </w:r>
+          </w:p>
+          <w:p>
+            <w:pPr>
+              <w:numPr>
+                <w:ilvl w:val="0"/>
+                <w:numId w:val="2"/>
+              </w:numPr>
+              <w:textAlignment w:val="baseline"/>
+              <w:rPr>
+                <w:rFonts w:ascii="Arial" w:eastAsia="Times New Roman" w:hAnsi="Arial" w:cs="Arial"/>
+                <w:color w:val="000000"/>
+                <w:sz w:val="22"/>
+                <w:szCs w:val="22"/>
+              </w:rPr>
+            </w:pPr>
+            <w:r>
+              <w:rPr>
+                <w:rFonts w:ascii="Arial" w:eastAsia="Times New Roman" w:hAnsi="Arial" w:cs="Arial"/>
+                <w:color w:val="000000"/>
+                <w:sz w:val="22"/>
+                <w:szCs w:val="22"/>
+              </w:rPr>
+              <w:t>Drop-in</w:t>
+            </w:r>
+          </w:p>
+          <w:p>
+            <w:pPr>
+              <w:numPr>
+                <w:ilvl w:val="0"/>
+                <w:numId w:val="2"/>
+              </w:numPr>
+              <w:textAlignment w:val="baseline"/>
+              <w:rPr>
+                <w:rFonts w:ascii="Arial" w:eastAsia="Times New Roman" w:hAnsi="Arial" w:cs="Arial"/>
+                <w:color w:val="000000"/>
+                <w:sz w:val="22"/>
+                <w:szCs w:val="22"/>
+              </w:rPr>
+            </w:pPr>
+            <w:r>
+              <w:rPr>
+                <w:rFonts w:ascii="Arial" w:eastAsia="Times New Roman" w:hAnsi="Arial" w:cs="Arial"/>
+                <w:color w:val="000000"/>
+                <w:sz w:val="22"/>
+                <w:szCs w:val="22"/>
+              </w:rPr>
+              <w:t>Pop-up</w:t>
+            </w:r>
+          </w:p>
+          <w:p>
+            <w:pPr>
+              <w:numPr>
+                <w:ilvl w:val="0"/>
+                <w:numId w:val="2"/>
+              </w:numPr>
+              <w:textAlignment w:val="baseline"/>
+              <w:rPr>
+                <w:rFonts w:ascii="Arial" w:eastAsia="Times New Roman" w:hAnsi="Arial" w:cs="Arial"/>
+                <w:color w:val="000000"/>
+                <w:sz w:val="22"/>
+                <w:szCs w:val="22"/>
+              </w:rPr>
+            </w:pPr>
+            <w:r>
+              <w:rPr>
+                <w:rFonts w:ascii="Arial" w:eastAsia="Times New Roman" w:hAnsi="Arial" w:cs="Arial"/>
+                <w:color w:val="000000"/>
+                <w:sz w:val="22"/>
+                <w:szCs w:val="22"/>
+              </w:rPr>
+              <w:t xml:space="preserve">Independent </w:t>
+            </w:r>
+          </w:p>
+          <w:p>
+            <w:pPr>
+              <w:numPr>
+                <w:ilvl w:val="0"/>
+                <w:numId w:val="2"/>
+              </w:numPr>
+              <w:textAlignment w:val="baseline"/>
+              <w:rPr>
+                <w:rFonts w:ascii="Arial" w:eastAsia="Times New Roman" w:hAnsi="Arial" w:cs="Arial"/>
+                <w:color w:val="000000"/>
+                <w:sz w:val="22"/>
+                <w:szCs w:val="22"/>
+              </w:rPr>
+            </w:pPr>
+            <w:r>
+              <w:rPr>
+                <w:rFonts w:ascii="Arial" w:eastAsia="Times New Roman" w:hAnsi="Arial" w:cs="Arial"/>
+                <w:color w:val="000000"/>
+                <w:sz w:val="22"/>
+                <w:szCs w:val="22"/>
+              </w:rPr>
+              <w:t xml:space="preserve">Volunteer </w:t>
+            </w:r>
+          </w:p>
+          <w:p>
+            <w:pPr>
+              <w:numPr>
+                <w:ilvl w:val="0"/>
+                <w:numId w:val="2"/>
+              </w:numPr>
+              <w:textAlignment w:val="baseline"/>
+              <w:rPr>
+                <w:rFonts w:ascii="Arial" w:eastAsia="Times New Roman" w:hAnsi="Arial" w:cs="Arial"/>
+                <w:color w:val="000000"/>
+                <w:sz w:val="22"/>
+                <w:szCs w:val="22"/>
+              </w:rPr>
+            </w:pPr>
+            <w:r>
+              <w:rPr>
+                <w:rFonts w:ascii="Arial" w:eastAsia="Times New Roman" w:hAnsi="Arial" w:cs="Arial"/>
+                <w:color w:val="000000"/>
+                <w:sz w:val="22"/>
+                <w:szCs w:val="22"/>
+              </w:rPr>
+              <w:t>Long-term</w:t>
+            </w:r>
+          </w:p>
+          <w:p>
+            <w:pPr>
+              <w:numPr>
+                <w:ilvl w:val="0"/>
+                <w:numId w:val="2"/>
+              </w:numPr>
+              <w:textAlignment w:val="baseline"/>
+              <w:rPr>
+                <w:rFonts w:ascii="Arial" w:eastAsia="Times New Roman" w:hAnsi="Arial" w:cs="Arial"/>
+                <w:color w:val="000000"/>
+                <w:sz w:val="22"/>
+                <w:szCs w:val="22"/>
+              </w:rPr>
+            </w:pPr>
+            <w:r>
+              <w:rPr>
+                <w:rFonts w:ascii="Arial" w:eastAsia="Times New Roman" w:hAnsi="Arial" w:cs="Arial"/>
+                <w:color w:val="000000"/>
+                <w:sz w:val="22"/>
+                <w:szCs w:val="22"/>
+              </w:rPr>
+              <w:t>Outside the library</w:t>
+            </w:r>
+          </w:p>
+          <w:p>
+            <w:pPr>
+              <w:numPr>
+                <w:ilvl w:val="0"/>
+                <w:numId w:val="2"/>
+              </w:numPr>
+              <w:textAlignment w:val="baseline"/>
+              <w:rPr>
+                <w:rFonts w:ascii="Arial" w:eastAsia="Times New Roman" w:hAnsi="Arial" w:cs="Arial"/>
+                <w:color w:val="000000"/>
+                <w:sz w:val="22"/>
+                <w:szCs w:val="22"/>
+              </w:rPr>
+            </w:pPr>
+            <w:r>
+              <w:rPr>
+                <w:rFonts w:ascii="Arial" w:eastAsia="Times New Roman" w:hAnsi="Arial" w:cs="Arial"/>
+                <w:color w:val="000000"/>
+                <w:sz w:val="22"/>
+                <w:szCs w:val="22"/>
+              </w:rPr>
+              <w:lastRenderedPageBreak/>
+              <w:t>_________</w:t>
+            </w:r>
+          </w:p>
+          <w:p>
+            <w:pPr>
+              <w:numPr>
+                <w:ilvl w:val="0"/>
+                <w:numId w:val="2"/>
+              </w:numPr>
+              <w:textAlignment w:val="baseline"/>
+              <w:rPr>
+                <w:rFonts w:ascii="Arial" w:eastAsia="Times New Roman" w:hAnsi="Arial" w:cs="Arial"/>
+                <w:color w:val="000000"/>
+                <w:sz w:val="22"/>
+                <w:szCs w:val="22"/>
+              </w:rPr>
+            </w:pPr>
+            <w:r>
+              <w:rPr>
+                <w:rFonts w:ascii="Arial" w:eastAsia="Times New Roman" w:hAnsi="Arial" w:cs="Arial"/>
+                <w:color w:val="000000"/>
+                <w:sz w:val="22"/>
+                <w:szCs w:val="22"/>
+              </w:rPr>
+              <w:t>_________</w:t>
+            </w:r>
+          </w:p>
+          <w:p>
+            <w:pPr>
+              <w:numPr>
+                <w:ilvl w:val="0"/>
+                <w:numId w:val="2"/>
+              </w:numPr>
+              <w:textAlignment w:val="baseline"/>
+              <w:rPr>
+                <w:rFonts w:ascii="Arial" w:eastAsia="Times New Roman" w:hAnsi="Arial" w:cs="Arial"/>
+                <w:color w:val="000000"/>
+                <w:sz w:val="22"/>
+                <w:szCs w:val="22"/>
+              </w:rPr>
+            </w:pPr>
+            <w:r>
+              <w:rPr>
+                <w:rFonts w:ascii="Arial" w:eastAsia="Times New Roman" w:hAnsi="Arial" w:cs="Arial"/>
+                <w:color w:val="000000"/>
+                <w:sz w:val="22"/>
+                <w:szCs w:val="22"/>
+              </w:rPr>
+              <w:t>_________</w:t>
+            </w:r>
+          </w:p>
+        </w:tc>
+      </w:tr>
+    </w:tbl>
+    <w:p>
+      <w:pPr>
+        <w:rPr>
+          <w:rFonts w:ascii="Times New Roman" w:eastAsia="Times New Roman" w:hAnsi="Times New Roman" w:cs="Times New Roman"/>
+        </w:rPr>
+      </w:pPr>
+    </w:p>
+    <w:tbl>
+      <w:tblPr>
+        <w:tblW w:w="9360" w:type="dxa"/>
+        <w:tblCellMar>
+          <w:top w:w="15" w:type="dxa"/>
+          <w:left w:w="15" w:type="dxa"/>
+          <w:bottom w:w="15" w:type="dxa"/>
+          <w:right w:w="15" w:type="dxa"/>
+        </w:tblCellMar>
+        <w:tblLook w:val="04A0" w:firstRow="1" w:lastRow="0" w:firstColumn="1" w:lastColumn="0" w:noHBand="0" w:noVBand="1"/>
+      </w:tblPr>
+      <w:tblGrid>
+        <w:gridCol w:w="9360"/>
+      </w:tblGrid>
+      <w:tr>
+        <w:tc>
+          <w:tcPr>
+            <w:tcW w:w="0" w:type="auto"/>
+            <w:tcBorders>
+              <w:top w:val="single" w:sz="8" w:space="0" w:color="000000"/>
+              <w:left w:val="single" w:sz="8" w:space="0" w:color="000000"/>
+              <w:bottom w:val="single" w:sz="8" w:space="0" w:color="000000"/>
+              <w:right w:val="single" w:sz="8" w:space="0" w:color="000000"/>
+            </w:tcBorders>
+            <w:tcMar>
+              <w:top w:w="100" w:type="dxa"/>
+              <w:left w:w="100" w:type="dxa"/>
+              <w:bottom w:w="100" w:type="dxa"/>
+              <w:right w:w="100" w:type="dxa"/>
+            </w:tcMar>
+            <w:hideMark/>
+          </w:tcPr>
+          <w:p>
+            <w:pPr>
+              <w:rPr>
+                <w:rFonts w:ascii="Times New Roman" w:eastAsia="Times New Roman" w:hAnsi="Times New Roman" w:cs="Times New Roman"/>
+              </w:rPr>
+            </w:pPr>
+            <w:r>
+              <w:rPr>
+                <w:rFonts w:ascii="Arial" w:eastAsia="Times New Roman" w:hAnsi="Arial" w:cs="Arial"/>
+                <w:color w:val="000000"/>
+                <w:sz w:val="22"/>
+                <w:szCs w:val="22"/>
+              </w:rPr>
+              <w:t xml:space="preserve">What kind of activities will be involved? </w:t>
+            </w:r>
+          </w:p>
+          <w:p>
+            <w:pPr>
+              <w:spacing w:after="240"/>
+              <w:rPr>
+                <w:rFonts w:ascii="Times New Roman" w:eastAsia="Times New Roman" w:hAnsi="Times New Roman" w:cs="Times New Roman"/>
+              </w:rPr>
+            </w:pPr>
+            <w:r>
+              <w:rPr>
+                <w:rFonts w:ascii="Times New Roman" w:eastAsia="Times New Roman" w:hAnsi="Times New Roman" w:cs="Times New Roman"/>
+              </w:rPr>
+              <w:br/>
+            </w:r>
+            <w:r>
+              <w:rPr>
+                <w:rFonts w:ascii="Times New Roman" w:eastAsia="Times New Roman" w:hAnsi="Times New Roman" w:cs="Times New Roman"/>
+              </w:rPr>
+              <w:br/>
+            </w:r>
+            <w:r>
+              <w:rPr>
+                <w:rFonts w:ascii="Times New Roman" w:eastAsia="Times New Roman" w:hAnsi="Times New Roman" w:cs="Times New Roman"/>
+              </w:rPr>
+              <w:br/>
+            </w:r>
+            <w:r>
+              <w:rPr>
+                <w:rFonts w:ascii="Times New Roman" w:eastAsia="Times New Roman" w:hAnsi="Times New Roman" w:cs="Times New Roman"/>
+              </w:rPr>
+              <w:br/>
+            </w:r>
+            <w:r>
+              <w:rPr>
+                <w:rFonts w:ascii="Times New Roman" w:eastAsia="Times New Roman" w:hAnsi="Times New Roman" w:cs="Times New Roman"/>
+              </w:rPr>
+              <w:br/>
+            </w:r>
+            <w:r>
+              <w:rPr>
+                <w:rFonts w:ascii="Times New Roman" w:eastAsia="Times New Roman" w:hAnsi="Times New Roman" w:cs="Times New Roman"/>
+              </w:rPr>
+              <w:br/>
+            </w:r>
+          </w:p>
+        </w:tc>
+      </w:tr>
+    </w:tbl>
+    <w:p>
+      <w:pPr>
+        <w:rPr>
+          <w:rFonts w:ascii="Times New Roman" w:eastAsia="Times New Roman" w:hAnsi="Times New Roman" w:cs="Times New Roman"/>
+        </w:rPr>
+      </w:pPr>
+    </w:p>
+    <w:tbl>
+      <w:tblPr>
+        <w:tblW w:w="9360" w:type="dxa"/>
+        <w:tblCellMar>
+          <w:top w:w="15" w:type="dxa"/>
+          <w:left w:w="15" w:type="dxa"/>
+          <w:bottom w:w="15" w:type="dxa"/>
+          <w:right w:w="15" w:type="dxa"/>
+        </w:tblCellMar>
+        <w:tblLook w:val="04A0" w:firstRow="1" w:lastRow="0" w:firstColumn="1" w:lastColumn="0" w:noHBand="0" w:noVBand="1"/>
+      </w:tblPr>
+      <w:tblGrid>
+        <w:gridCol w:w="9360"/>
+      </w:tblGrid>
+      <w:tr>
+        <w:tc>
+          <w:tcPr>
+            <w:tcW w:w="0" w:type="auto"/>
+            <w:tcBorders>
+              <w:top w:val="single" w:sz="8" w:space="0" w:color="000000"/>
+              <w:left w:val="single" w:sz="8" w:space="0" w:color="000000"/>
+              <w:bottom w:val="single" w:sz="8" w:space="0" w:color="000000"/>
+              <w:right w:val="single" w:sz="8" w:space="0" w:color="000000"/>
+            </w:tcBorders>
+            <w:tcMar>
+              <w:top w:w="100" w:type="dxa"/>
+              <w:left w:w="100" w:type="dxa"/>
+              <w:bottom w:w="100" w:type="dxa"/>
+              <w:right w:w="100" w:type="dxa"/>
+            </w:tcMar>
+            <w:hideMark/>
+          </w:tcPr>
+          <w:p>
+            <w:pPr>
+              <w:rPr>
+                <w:rFonts w:ascii="Times New Roman" w:eastAsia="Times New Roman" w:hAnsi="Times New Roman" w:cs="Times New Roman"/>
+              </w:rPr>
+            </w:pPr>
+            <w:r>
+              <w:rPr>
+                <w:rFonts w:ascii="Arial" w:eastAsia="Times New Roman" w:hAnsi="Arial" w:cs="Arial"/>
+                <w:color w:val="000000"/>
+                <w:sz w:val="22"/>
+                <w:szCs w:val="22"/>
+              </w:rPr>
+              <w:t xml:space="preserve">Who will facilitate the program? </w:t>
+            </w:r>
+          </w:p>
+          <w:p>
+            <w:pPr>
+              <w:spacing w:after="240"/>
+              <w:rPr>
+                <w:rFonts w:ascii="Times New Roman" w:eastAsia="Times New Roman" w:hAnsi="Times New Roman" w:cs="Times New Roman"/>
+              </w:rPr>
+            </w:pPr>
+            <w:r>
+              <w:rPr>
+                <w:rFonts w:ascii="Times New Roman" w:eastAsia="Times New Roman" w:hAnsi="Times New Roman" w:cs="Times New Roman"/>
+              </w:rPr>
+              <w:br/>
+            </w:r>
+            <w:r>
+              <w:rPr>
+                <w:rFonts w:ascii="Times New Roman" w:eastAsia="Times New Roman" w:hAnsi="Times New Roman" w:cs="Times New Roman"/>
+              </w:rPr>
+              <w:br/>
+            </w:r>
+            <w:r>
+              <w:rPr>
+                <w:rFonts w:ascii="Times New Roman" w:eastAsia="Times New Roman" w:hAnsi="Times New Roman" w:cs="Times New Roman"/>
+              </w:rPr>
+              <w:br/>
+            </w:r>
+            <w:r>
+              <w:rPr>
+                <w:rFonts w:ascii="Times New Roman" w:eastAsia="Times New Roman" w:hAnsi="Times New Roman" w:cs="Times New Roman"/>
+              </w:rPr>
+              <w:br/>
+            </w:r>
+            <w:r>
+              <w:rPr>
+                <w:rFonts w:ascii="Times New Roman" w:eastAsia="Times New Roman" w:hAnsi="Times New Roman" w:cs="Times New Roman"/>
+              </w:rPr>
+              <w:br/>
+            </w:r>
+            <w:r>
+              <w:rPr>
+                <w:rFonts w:ascii="Times New Roman" w:eastAsia="Times New Roman" w:hAnsi="Times New Roman" w:cs="Times New Roman"/>
+              </w:rPr>
+              <w:br/>
+            </w:r>
+          </w:p>
+        </w:tc>
+      </w:tr>
+    </w:tbl>
+    <w:p>
+      <w:pPr>
+        <w:spacing w:after="240"/>
+        <w:rPr>
+          <w:rFonts w:ascii="Times New Roman" w:eastAsia="Times New Roman" w:hAnsi="Times New Roman" w:cs="Times New Roman"/>
+        </w:rPr>
+      </w:pPr>
+    </w:p>
+    <w:tbl>
+      <w:tblPr>
+        <w:tblW w:w="9360" w:type="dxa"/>
+        <w:tblCellMar>
+          <w:top w:w="15" w:type="dxa"/>
+          <w:left w:w="15" w:type="dxa"/>
+          <w:bottom w:w="15" w:type="dxa"/>
+          <w:right w:w="15" w:type="dxa"/>
+        </w:tblCellMar>
+        <w:tblLook w:val="04A0" w:firstRow="1" w:lastRow="0" w:firstColumn="1" w:lastColumn="0" w:noHBand="0" w:noVBand="1"/>
+      </w:tblPr>
+      <w:tblGrid>
+        <w:gridCol w:w="9360"/>
+      </w:tblGrid>
+      <w:tr>
+        <w:tc>
+          <w:tcPr>
+            <w:tcW w:w="0" w:type="auto"/>
+            <w:tcBorders>
+              <w:top w:val="single" w:sz="8" w:space="0" w:color="000000"/>
+              <w:left w:val="single" w:sz="8" w:space="0" w:color="000000"/>
+              <w:bottom w:val="single" w:sz="8" w:space="0" w:color="000000"/>
+              <w:right w:val="single" w:sz="8" w:space="0" w:color="000000"/>
+            </w:tcBorders>
+            <w:tcMar>
+              <w:top w:w="100" w:type="dxa"/>
+              <w:left w:w="100" w:type="dxa"/>
+              <w:bottom w:w="100" w:type="dxa"/>
+              <w:right w:w="100" w:type="dxa"/>
+            </w:tcMar>
+            <w:hideMark/>
+          </w:tcPr>
+          <w:p>
+            <w:pPr>
+              <w:rPr>
+                <w:rFonts w:ascii="Times New Roman" w:eastAsia="Times New Roman" w:hAnsi="Times New Roman" w:cs="Times New Roman"/>
+              </w:rPr>
+            </w:pPr>
+            <w:r>
+              <w:rPr>
+                <w:rFonts w:ascii="Arial" w:eastAsia="Times New Roman" w:hAnsi="Arial" w:cs="Arial"/>
+                <w:color w:val="000000"/>
+                <w:sz w:val="22"/>
+                <w:szCs w:val="22"/>
+              </w:rPr>
+              <w:t>Will your program have a theme?</w:t>
+            </w:r>
+          </w:p>
+          <w:p>
+            <w:pPr>
+              <w:spacing w:after="240"/>
+              <w:rPr>
+                <w:rFonts w:ascii="Times New Roman" w:eastAsia="Times New Roman" w:hAnsi="Times New Roman" w:cs="Times New Roman"/>
+              </w:rPr>
+            </w:pPr>
+            <w:r>
+              <w:rPr>
+                <w:rFonts w:ascii="Times New Roman" w:eastAsia="Times New Roman" w:hAnsi="Times New Roman" w:cs="Times New Roman"/>
+              </w:rPr>
+              <w:br/>
+            </w:r>
+            <w:r>
+              <w:rPr>
+                <w:rFonts w:ascii="Times New Roman" w:eastAsia="Times New Roman" w:hAnsi="Times New Roman" w:cs="Times New Roman"/>
+              </w:rPr>
+              <w:br/>
+            </w:r>
+            <w:r>
+              <w:rPr>
+                <w:rFonts w:ascii="Times New Roman" w:eastAsia="Times New Roman" w:hAnsi="Times New Roman" w:cs="Times New Roman"/>
+              </w:rPr>
+              <w:br/>
+            </w:r>
+            <w:r>
+              <w:rPr>
+                <w:rFonts w:ascii="Times New Roman" w:eastAsia="Times New Roman" w:hAnsi="Times New Roman" w:cs="Times New Roman"/>
+              </w:rPr>
+              <w:br/>
+            </w:r>
+            <w:r>
+              <w:rPr>
+                <w:rFonts w:ascii="Times New Roman" w:eastAsia="Times New Roman" w:hAnsi="Times New Roman" w:cs="Times New Roman"/>
+              </w:rPr>
+              <w:br/>
+            </w:r>
+          </w:p>
+        </w:tc>
+      </w:tr>
+    </w:tbl>
+    <w:p>
+      <w:pPr>
+        <w:spacing w:after="240"/>
+        <w:rPr>
+          <w:rFonts w:ascii="Times New Roman" w:eastAsia="Times New Roman" w:hAnsi="Times New Roman" w:cs="Times New Roman"/>
+        </w:rPr>
+      </w:pPr>
+    </w:p>
+    <w:tbl>
+      <w:tblPr>
+        <w:tblW w:w="9360" w:type="dxa"/>
+        <w:tblCellMar>
+          <w:top w:w="15" w:type="dxa"/>
+          <w:left w:w="15" w:type="dxa"/>
+          <w:bottom w:w="15" w:type="dxa"/>
+          <w:right w:w="15" w:type="dxa"/>
+        </w:tblCellMar>
+        <w:tblLook w:val="04A0" w:firstRow="1" w:lastRow="0" w:firstColumn="1" w:lastColumn="0" w:noHBand="0" w:noVBand="1"/>
+      </w:tblPr>
+      <w:tblGrid>
+        <w:gridCol w:w="9360"/>
+      </w:tblGrid>
+      <w:tr>
+        <w:tc>
+          <w:tcPr>
+            <w:tcW w:w="0" w:type="auto"/>
+            <w:tcBorders>
+              <w:top w:val="single" w:sz="8" w:space="0" w:color="000000"/>
+              <w:left w:val="single" w:sz="8" w:space="0" w:color="000000"/>
+              <w:bottom w:val="single" w:sz="8" w:space="0" w:color="000000"/>
+              <w:right w:val="single" w:sz="8" w:space="0" w:color="000000"/>
+            </w:tcBorders>
+            <w:tcMar>
+              <w:top w:w="100" w:type="dxa"/>
+              <w:left w:w="100" w:type="dxa"/>
+              <w:bottom w:w="100" w:type="dxa"/>
+              <w:right w:w="100" w:type="dxa"/>
+            </w:tcMar>
+            <w:hideMark/>
+          </w:tcPr>
+          <w:p>
+            <w:pPr>
+              <w:rPr>
+                <w:rFonts w:ascii="Times New Roman" w:eastAsia="Times New Roman" w:hAnsi="Times New Roman" w:cs="Times New Roman"/>
+              </w:rPr>
+            </w:pPr>
+            <w:r>
+              <w:rPr>
+                <w:rFonts w:ascii="Arial" w:eastAsia="Times New Roman" w:hAnsi="Arial" w:cs="Arial"/>
+                <w:color w:val="000000"/>
+                <w:sz w:val="22"/>
+                <w:szCs w:val="22"/>
+              </w:rPr>
+              <w:t xml:space="preserve">Now that you’ve thought through your program more thoroughly, create a final version of your theory of change here. </w:t>
+            </w:r>
+          </w:p>
+          <w:p>
+            <w:pPr>
+              <w:spacing w:after="240"/>
+              <w:rPr>
+                <w:rFonts w:ascii="Times New Roman" w:eastAsia="Times New Roman" w:hAnsi="Times New Roman" w:cs="Times New Roman"/>
+              </w:rPr>
+            </w:pPr>
+            <w:r>
+              <w:rPr>
+                <w:rFonts w:ascii="Times New Roman" w:eastAsia="Times New Roman" w:hAnsi="Times New Roman" w:cs="Times New Roman"/>
+              </w:rPr>
+              <w:br/>
+            </w:r>
+            <w:r>
+              <w:rPr>
+                <w:rFonts w:ascii="Times New Roman" w:eastAsia="Times New Roman" w:hAnsi="Times New Roman" w:cs="Times New Roman"/>
+              </w:rPr>
+              <w:br/>
+            </w:r>
+          </w:p>
+          <w:p>
+            <w:pPr>
+              <w:spacing w:after="240"/>
+              <w:rPr>
+                <w:rFonts w:ascii="Times New Roman" w:eastAsia="Times New Roman" w:hAnsi="Times New Roman" w:cs="Times New Roman"/>
+              </w:rPr>
+            </w:pPr>
+          </w:p>
+          <w:p>
+            <w:pPr>
+              <w:spacing w:after="240"/>
+              <w:rPr>
+                <w:rFonts w:ascii="Times New Roman" w:eastAsia="Times New Roman" w:hAnsi="Times New Roman" w:cs="Times New Roman"/>
+              </w:rPr>
+            </w:pPr>
+          </w:p>
+          <w:p>
+            <w:pPr>
+              <w:spacing w:after="240"/>
+              <w:rPr>
+                <w:rFonts w:ascii="Times New Roman" w:eastAsia="Times New Roman" w:hAnsi="Times New Roman" w:cs="Times New Roman"/>
+              </w:rPr>
+            </w:pPr>
+          </w:p>
+          <w:p>
+            <w:pPr>
+              <w:spacing w:after="240"/>
+              <w:rPr>
+                <w:rFonts w:ascii="Times New Roman" w:eastAsia="Times New Roman" w:hAnsi="Times New Roman" w:cs="Times New Roman"/>
+              </w:rPr>
+            </w:pPr>
+          </w:p>
+          <w:p>
+            <w:pPr>
+              <w:spacing w:after="240"/>
+              <w:rPr>
+                <w:rFonts w:ascii="Times New Roman" w:eastAsia="Times New Roman" w:hAnsi="Times New Roman" w:cs="Times New Roman"/>
+              </w:rPr>
+            </w:pPr>
+            <w:bookmarkStart w:id="0" w:name="_GoBack"/>
+            <w:bookmarkEnd w:id="0"/>
+            <w:r>
+              <w:rPr>
+                <w:rFonts w:ascii="Times New Roman" w:eastAsia="Times New Roman" w:hAnsi="Times New Roman" w:cs="Times New Roman"/>
+              </w:rPr>
+              <w:lastRenderedPageBreak/>
+              <w:br/>
+            </w:r>
+            <w:r>
+              <w:rPr>
+                <w:rFonts w:ascii="Times New Roman" w:eastAsia="Times New Roman" w:hAnsi="Times New Roman" w:cs="Times New Roman"/>
+              </w:rPr>
+              <w:br/>
+            </w:r>
+          </w:p>
+        </w:tc>
+      </w:tr>
+    </w:tbl>
+    <w:p/>
+    <w:p/>
+    <w:p/>
     <w:sectPr>
-      <w:headerReference w:type="default" r:id="rId7"/>
+      <w:headerReference w:type="default" r:id="rId8"/>
       <w:pgSz w:w="12240" w:h="15840"/>
       <w:pgMar w:top="1908" w:right="1440" w:bottom="1440" w:left="1440" w:header="720" w:footer="720" w:gutter="0"/>
       <w:cols w:space="720"/>
@@ -619,6 +1425,315 @@
     </w:pPr>
   </w:p>
 </w:hdr>
+</file>
+
+<file path=word/numbering.xml><?xml version="1.0" encoding="utf-8"?>
+<w:numbering xmlns:wpc="http://schemas.microsoft.com/office/word/2010/wordprocessingCanvas" xmlns:cx="http://schemas.microsoft.com/office/drawing/2014/chartex" xmlns:cx1="http://schemas.microsoft.com/office/drawing/2015/9/8/chartex" xmlns:cx2="http://schemas.microsoft.com/office/drawing/2015/10/21/chartex" xmlns:cx3="http://schemas.microsoft.com/office/drawing/2016/5/9/chartex" xmlns:cx4="http://schemas.microsoft.com/office/drawing/2016/5/10/chartex" xmlns:cx5="http://schemas.microsoft.com/office/drawing/2016/5/11/chartex" xmlns:cx6="http://schemas.microsoft.com/office/drawing/2016/5/12/chartex" xmlns:cx7="http://schemas.microsoft.com/office/drawing/2016/5/13/chartex" xmlns:cx8="http://schemas.microsoft.com/office/drawing/2016/5/14/chartex" xmlns:mc="http://schemas.openxmlformats.org/markup-compatibility/2006" xmlns:aink="http://schemas.microsoft.com/office/drawing/2016/ink" xmlns:am3d="http://schemas.microsoft.com/office/drawing/2017/model3d" xmlns:o="urn:schemas-microsoft-com:office:office" xmlns:r="http://schemas.openxmlformats.org/officeDocument/2006/relationships" xmlns:m="http://schemas.openxmlformats.org/officeDocument/2006/math" xmlns:v="urn:schemas-microsoft-com:vml" xmlns:wp14="http://schemas.microsoft.com/office/word/2010/wordprocessingDrawing" xmlns:wp="http://schemas.openxmlformats.org/drawingml/2006/wordprocessingDrawing" xmlns:w10="urn:schemas-microsoft-com:office:word" xmlns:w="http://schemas.openxmlformats.org/wordprocessingml/2006/main" xmlns:w14="http://schemas.microsoft.com/office/word/2010/wordml" xmlns:w15="http://schemas.microsoft.com/office/word/2012/wordml" xmlns:w16cid="http://schemas.microsoft.com/office/word/2016/wordml/cid" xmlns:w16se="http://schemas.microsoft.com/office/word/2015/wordml/symex" xmlns:wpg="http://schemas.microsoft.com/office/word/2010/wordprocessingGroup" xmlns:wpi="http://schemas.microsoft.com/office/word/2010/wordprocessingInk" xmlns:wne="http://schemas.microsoft.com/office/word/2006/wordml" xmlns:wps="http://schemas.microsoft.com/office/word/2010/wordprocessingShape" mc:Ignorable="w14 w15 w16se w16cid wp14">
+  <w:abstractNum w:abstractNumId="0" w15:restartNumberingAfterBreak="0">
+    <w:nsid w:val="0C5D7560"/>
+    <w:multiLevelType w:val="multilevel"/>
+    <w:tmpl w:val="470AA23E"/>
+    <w:lvl w:ilvl="0">
+      <w:start w:val="1"/>
+      <w:numFmt w:val="bullet"/>
+      <w:lvlText w:val=""/>
+      <w:lvlJc w:val="left"/>
+      <w:pPr>
+        <w:tabs>
+          <w:tab w:val="num" w:pos="720"/>
+        </w:tabs>
+        <w:ind w:left="720" w:hanging="360"/>
+      </w:pPr>
+      <w:rPr>
+        <w:rFonts w:ascii="Symbol" w:hAnsi="Symbol" w:hint="default"/>
+        <w:sz w:val="20"/>
+      </w:rPr>
+    </w:lvl>
+    <w:lvl w:ilvl="1" w:tentative="1">
+      <w:start w:val="1"/>
+      <w:numFmt w:val="bullet"/>
+      <w:lvlText w:val="o"/>
+      <w:lvlJc w:val="left"/>
+      <w:pPr>
+        <w:tabs>
+          <w:tab w:val="num" w:pos="1440"/>
+        </w:tabs>
+        <w:ind w:left="1440" w:hanging="360"/>
+      </w:pPr>
+      <w:rPr>
+        <w:rFonts w:ascii="Courier New" w:hAnsi="Courier New" w:hint="default"/>
+        <w:sz w:val="20"/>
+      </w:rPr>
+    </w:lvl>
+    <w:lvl w:ilvl="2" w:tentative="1">
+      <w:start w:val="1"/>
+      <w:numFmt w:val="bullet"/>
+      <w:lvlText w:val=""/>
+      <w:lvlJc w:val="left"/>
+      <w:pPr>
+        <w:tabs>
+          <w:tab w:val="num" w:pos="2160"/>
+        </w:tabs>
+        <w:ind w:left="2160" w:hanging="360"/>
+      </w:pPr>
+      <w:rPr>
+        <w:rFonts w:ascii="Wingdings" w:hAnsi="Wingdings" w:hint="default"/>
+        <w:sz w:val="20"/>
+      </w:rPr>
+    </w:lvl>
+    <w:lvl w:ilvl="3" w:tentative="1">
+      <w:start w:val="1"/>
+      <w:numFmt w:val="bullet"/>
+      <w:lvlText w:val=""/>
+      <w:lvlJc w:val="left"/>
+      <w:pPr>
+        <w:tabs>
+          <w:tab w:val="num" w:pos="2880"/>
+        </w:tabs>
+        <w:ind w:left="2880" w:hanging="360"/>
+      </w:pPr>
+      <w:rPr>
+        <w:rFonts w:ascii="Wingdings" w:hAnsi="Wingdings" w:hint="default"/>
+        <w:sz w:val="20"/>
+      </w:rPr>
+    </w:lvl>
+    <w:lvl w:ilvl="4" w:tentative="1">
+      <w:start w:val="1"/>
+      <w:numFmt w:val="bullet"/>
+      <w:lvlText w:val=""/>
+      <w:lvlJc w:val="left"/>
+      <w:pPr>
+        <w:tabs>
+          <w:tab w:val="num" w:pos="3600"/>
+        </w:tabs>
+        <w:ind w:left="3600" w:hanging="360"/>
+      </w:pPr>
+      <w:rPr>
+        <w:rFonts w:ascii="Wingdings" w:hAnsi="Wingdings" w:hint="default"/>
+        <w:sz w:val="20"/>
+      </w:rPr>
+    </w:lvl>
+    <w:lvl w:ilvl="5" w:tentative="1">
+      <w:start w:val="1"/>
+      <w:numFmt w:val="bullet"/>
+      <w:lvlText w:val=""/>
+      <w:lvlJc w:val="left"/>
+      <w:pPr>
+        <w:tabs>
+          <w:tab w:val="num" w:pos="4320"/>
+        </w:tabs>
+        <w:ind w:left="4320" w:hanging="360"/>
+      </w:pPr>
+      <w:rPr>
+        <w:rFonts w:ascii="Wingdings" w:hAnsi="Wingdings" w:hint="default"/>
+        <w:sz w:val="20"/>
+      </w:rPr>
+    </w:lvl>
+    <w:lvl w:ilvl="6" w:tentative="1">
+      <w:start w:val="1"/>
+      <w:numFmt w:val="bullet"/>
+      <w:lvlText w:val=""/>
+      <w:lvlJc w:val="left"/>
+      <w:pPr>
+        <w:tabs>
+          <w:tab w:val="num" w:pos="5040"/>
+        </w:tabs>
+        <w:ind w:left="5040" w:hanging="360"/>
+      </w:pPr>
+      <w:rPr>
+        <w:rFonts w:ascii="Wingdings" w:hAnsi="Wingdings" w:hint="default"/>
+        <w:sz w:val="20"/>
+      </w:rPr>
+    </w:lvl>
+    <w:lvl w:ilvl="7" w:tentative="1">
+      <w:start w:val="1"/>
+      <w:numFmt w:val="bullet"/>
+      <w:lvlText w:val=""/>
+      <w:lvlJc w:val="left"/>
+      <w:pPr>
+        <w:tabs>
+          <w:tab w:val="num" w:pos="5760"/>
+        </w:tabs>
+        <w:ind w:left="5760" w:hanging="360"/>
+      </w:pPr>
+      <w:rPr>
+        <w:rFonts w:ascii="Wingdings" w:hAnsi="Wingdings" w:hint="default"/>
+        <w:sz w:val="20"/>
+      </w:rPr>
+    </w:lvl>
+    <w:lvl w:ilvl="8" w:tentative="1">
+      <w:start w:val="1"/>
+      <w:numFmt w:val="bullet"/>
+      <w:lvlText w:val=""/>
+      <w:lvlJc w:val="left"/>
+      <w:pPr>
+        <w:tabs>
+          <w:tab w:val="num" w:pos="6480"/>
+        </w:tabs>
+        <w:ind w:left="6480" w:hanging="360"/>
+      </w:pPr>
+      <w:rPr>
+        <w:rFonts w:ascii="Wingdings" w:hAnsi="Wingdings" w:hint="default"/>
+        <w:sz w:val="20"/>
+      </w:rPr>
+    </w:lvl>
+  </w:abstractNum>
+  <w:abstractNum w:abstractNumId="1" w15:restartNumberingAfterBreak="0">
+    <w:nsid w:val="4ECF2707"/>
+    <w:multiLevelType w:val="multilevel"/>
+    <w:tmpl w:val="C54C6EC0"/>
+    <w:lvl w:ilvl="0">
+      <w:start w:val="1"/>
+      <w:numFmt w:val="bullet"/>
+      <w:lvlText w:val=""/>
+      <w:lvlJc w:val="left"/>
+      <w:pPr>
+        <w:tabs>
+          <w:tab w:val="num" w:pos="720"/>
+        </w:tabs>
+        <w:ind w:left="720" w:hanging="360"/>
+      </w:pPr>
+      <w:rPr>
+        <w:rFonts w:ascii="Symbol" w:hAnsi="Symbol" w:hint="default"/>
+        <w:sz w:val="20"/>
+      </w:rPr>
+    </w:lvl>
+    <w:lvl w:ilvl="1" w:tentative="1">
+      <w:start w:val="1"/>
+      <w:numFmt w:val="bullet"/>
+      <w:lvlText w:val="o"/>
+      <w:lvlJc w:val="left"/>
+      <w:pPr>
+        <w:tabs>
+          <w:tab w:val="num" w:pos="1440"/>
+        </w:tabs>
+        <w:ind w:left="1440" w:hanging="360"/>
+      </w:pPr>
+      <w:rPr>
+        <w:rFonts w:ascii="Courier New" w:hAnsi="Courier New" w:hint="default"/>
+        <w:sz w:val="20"/>
+      </w:rPr>
+    </w:lvl>
+    <w:lvl w:ilvl="2" w:tentative="1">
+      <w:start w:val="1"/>
+      <w:numFmt w:val="bullet"/>
+      <w:lvlText w:val=""/>
+      <w:lvlJc w:val="left"/>
+      <w:pPr>
+        <w:tabs>
+          <w:tab w:val="num" w:pos="2160"/>
+        </w:tabs>
+        <w:ind w:left="2160" w:hanging="360"/>
+      </w:pPr>
+      <w:rPr>
+        <w:rFonts w:ascii="Wingdings" w:hAnsi="Wingdings" w:hint="default"/>
+        <w:sz w:val="20"/>
+      </w:rPr>
+    </w:lvl>
+    <w:lvl w:ilvl="3" w:tentative="1">
+      <w:start w:val="1"/>
+      <w:numFmt w:val="bullet"/>
+      <w:lvlText w:val=""/>
+      <w:lvlJc w:val="left"/>
+      <w:pPr>
+        <w:tabs>
+          <w:tab w:val="num" w:pos="2880"/>
+        </w:tabs>
+        <w:ind w:left="2880" w:hanging="360"/>
+      </w:pPr>
+      <w:rPr>
+        <w:rFonts w:ascii="Wingdings" w:hAnsi="Wingdings" w:hint="default"/>
+        <w:sz w:val="20"/>
+      </w:rPr>
+    </w:lvl>
+    <w:lvl w:ilvl="4" w:tentative="1">
+      <w:start w:val="1"/>
+      <w:numFmt w:val="bullet"/>
+      <w:lvlText w:val=""/>
+      <w:lvlJc w:val="left"/>
+      <w:pPr>
+        <w:tabs>
+          <w:tab w:val="num" w:pos="3600"/>
+        </w:tabs>
+        <w:ind w:left="3600" w:hanging="360"/>
+      </w:pPr>
+      <w:rPr>
+        <w:rFonts w:ascii="Wingdings" w:hAnsi="Wingdings" w:hint="default"/>
+        <w:sz w:val="20"/>
+      </w:rPr>
+    </w:lvl>
+    <w:lvl w:ilvl="5" w:tentative="1">
+      <w:start w:val="1"/>
+      <w:numFmt w:val="bullet"/>
+      <w:lvlText w:val=""/>
+      <w:lvlJc w:val="left"/>
+      <w:pPr>
+        <w:tabs>
+          <w:tab w:val="num" w:pos="4320"/>
+        </w:tabs>
+        <w:ind w:left="4320" w:hanging="360"/>
+      </w:pPr>
+      <w:rPr>
+        <w:rFonts w:ascii="Wingdings" w:hAnsi="Wingdings" w:hint="default"/>
+        <w:sz w:val="20"/>
+      </w:rPr>
+    </w:lvl>
+    <w:lvl w:ilvl="6" w:tentative="1">
+      <w:start w:val="1"/>
+      <w:numFmt w:val="bullet"/>
+      <w:lvlText w:val=""/>
+      <w:lvlJc w:val="left"/>
+      <w:pPr>
+        <w:tabs>
+          <w:tab w:val="num" w:pos="5040"/>
+        </w:tabs>
+        <w:ind w:left="5040" w:hanging="360"/>
+      </w:pPr>
+      <w:rPr>
+        <w:rFonts w:ascii="Wingdings" w:hAnsi="Wingdings" w:hint="default"/>
+        <w:sz w:val="20"/>
+      </w:rPr>
+    </w:lvl>
+    <w:lvl w:ilvl="7" w:tentative="1">
+      <w:start w:val="1"/>
+      <w:numFmt w:val="bullet"/>
+      <w:lvlText w:val=""/>
+      <w:lvlJc w:val="left"/>
+      <w:pPr>
+        <w:tabs>
+          <w:tab w:val="num" w:pos="5760"/>
+        </w:tabs>
+        <w:ind w:left="5760" w:hanging="360"/>
+      </w:pPr>
+      <w:rPr>
+        <w:rFonts w:ascii="Wingdings" w:hAnsi="Wingdings" w:hint="default"/>
+        <w:sz w:val="20"/>
+      </w:rPr>
+    </w:lvl>
+    <w:lvl w:ilvl="8" w:tentative="1">
+      <w:start w:val="1"/>
+      <w:numFmt w:val="bullet"/>
+      <w:lvlText w:val=""/>
+      <w:lvlJc w:val="left"/>
+      <w:pPr>
+        <w:tabs>
+          <w:tab w:val="num" w:pos="6480"/>
+        </w:tabs>
+        <w:ind w:left="6480" w:hanging="360"/>
+      </w:pPr>
+      <w:rPr>
+        <w:rFonts w:ascii="Wingdings" w:hAnsi="Wingdings" w:hint="default"/>
+        <w:sz w:val="20"/>
+      </w:rPr>
+    </w:lvl>
+  </w:abstractNum>
+  <w:num w:numId="1">
+    <w:abstractNumId w:val="1"/>
+  </w:num>
+  <w:num w:numId="2">
+    <w:abstractNumId w:val="0"/>
+  </w:num>
+</w:numbering>
 </file>
 
 <file path=word/styles.xml><?xml version="1.0" encoding="utf-8"?>
@@ -1016,7 +2131,6 @@
   <w:style w:type="character" w:default="1" w:styleId="DefaultParagraphFont">
     <w:name w:val="Default Paragraph Font"/>
     <w:uiPriority w:val="1"/>
-    <w:semiHidden/>
     <w:unhideWhenUsed/>
   </w:style>
   <w:style w:type="table" w:default="1" w:styleId="TableNormal">

</xml_diff>